<commit_message>
week 6 functional requirements user stories
</commit_message>
<xml_diff>
--- a/BusinessDocuments/_W5_Business Requirements.docx
+++ b/BusinessDocuments/_W5_Business Requirements.docx
@@ -4711,6 +4711,36 @@
     </w:p>
     <w:p>
       <w:pPr>
+        <w:spacing w:after="200" w:line="276" w:lineRule="auto"/>
+        <w:rPr>
+          <w:rFonts w:eastAsia="Calibri" w:cstheme="minorHAnsi"/>
+          <w:color w:val="000000"/>
+          <w:sz w:val="24"/>
+          <w:szCs w:val="24"/>
+        </w:rPr>
+      </w:pPr>
+      <w:r>
+        <w:rPr>
+          <w:rFonts w:eastAsia="Calibri" w:cstheme="minorHAnsi"/>
+          <w:color w:val="000000"/>
+          <w:sz w:val="24"/>
+          <w:szCs w:val="24"/>
+        </w:rPr>
+        <w:tab/>
+        <w:t xml:space="preserve">4.2.1.7 </w:t>
+      </w:r>
+      <w:r>
+        <w:rPr>
+          <w:rFonts w:eastAsia="Calibri" w:cstheme="minorHAnsi"/>
+          <w:color w:val="000000"/>
+          <w:sz w:val="24"/>
+          <w:szCs w:val="24"/>
+        </w:rPr>
+        <w:t>Ability to submit a max bid to purchase instantly</w:t>
+      </w:r>
+    </w:p>
+    <w:p>
+      <w:pPr>
         <w:pStyle w:val="Heading3"/>
         <w:rPr>
           <w:rFonts w:asciiTheme="minorHAnsi" w:eastAsia="Calibri" w:hAnsiTheme="minorHAnsi" w:cstheme="minorHAnsi"/>
@@ -4823,7 +4853,25 @@
           <w:szCs w:val="24"/>
         </w:rPr>
         <w:tab/>
-        <w:t xml:space="preserve">4.2.2.2 Ability to </w:t>
+        <w:t>4.2.2.</w:t>
+      </w:r>
+      <w:r>
+        <w:rPr>
+          <w:rFonts w:eastAsia="Calibri" w:cstheme="minorHAnsi"/>
+          <w:color w:val="000000"/>
+          <w:sz w:val="24"/>
+          <w:szCs w:val="24"/>
+        </w:rPr>
+        <w:t>3</w:t>
+      </w:r>
+      <w:r>
+        <w:rPr>
+          <w:rFonts w:eastAsia="Calibri" w:cstheme="minorHAnsi"/>
+          <w:color w:val="000000"/>
+          <w:sz w:val="24"/>
+          <w:szCs w:val="24"/>
+        </w:rPr>
+        <w:t xml:space="preserve"> Ability to </w:t>
       </w:r>
       <w:r>
         <w:rPr>
@@ -4851,54 +4899,6 @@
           <w:szCs w:val="24"/>
         </w:rPr>
         <w:t xml:space="preserve"> bid price</w:t>
-      </w:r>
-    </w:p>
-    <w:p>
-      <w:pPr>
-        <w:spacing w:after="200" w:line="276" w:lineRule="auto"/>
-        <w:rPr>
-          <w:rFonts w:eastAsia="Calibri" w:cstheme="minorHAnsi"/>
-          <w:color w:val="000000"/>
-          <w:sz w:val="24"/>
-          <w:szCs w:val="24"/>
-        </w:rPr>
-      </w:pPr>
-      <w:r>
-        <w:rPr>
-          <w:rFonts w:eastAsia="Calibri" w:cstheme="minorHAnsi"/>
-          <w:color w:val="000000"/>
-          <w:sz w:val="24"/>
-          <w:szCs w:val="24"/>
-        </w:rPr>
-        <w:tab/>
-        <w:t xml:space="preserve">4.2.2.3 Ability to </w:t>
-      </w:r>
-      <w:r>
-        <w:rPr>
-          <w:rFonts w:eastAsia="Calibri" w:cstheme="minorHAnsi"/>
-          <w:color w:val="000000"/>
-          <w:sz w:val="24"/>
-          <w:szCs w:val="24"/>
-        </w:rPr>
-        <w:t>update the</w:t>
-      </w:r>
-      <w:r>
-        <w:rPr>
-          <w:rFonts w:eastAsia="Calibri" w:cstheme="minorHAnsi"/>
-          <w:color w:val="000000"/>
-          <w:sz w:val="24"/>
-          <w:szCs w:val="24"/>
-        </w:rPr>
-        <w:t xml:space="preserve"> description of an</w:t>
-      </w:r>
-      <w:r>
-        <w:rPr>
-          <w:rFonts w:eastAsia="Calibri" w:cstheme="minorHAnsi"/>
-          <w:color w:val="000000"/>
-          <w:sz w:val="24"/>
-          <w:szCs w:val="24"/>
-        </w:rPr>
-        <w:t xml:space="preserve"> existing product</w:t>
       </w:r>
     </w:p>
     <w:p>
@@ -4928,6 +4928,72 @@
           <w:sz w:val="24"/>
           <w:szCs w:val="24"/>
         </w:rPr>
+        <w:t>4</w:t>
+      </w:r>
+      <w:r>
+        <w:rPr>
+          <w:rFonts w:eastAsia="Calibri" w:cstheme="minorHAnsi"/>
+          <w:color w:val="000000"/>
+          <w:sz w:val="24"/>
+          <w:szCs w:val="24"/>
+        </w:rPr>
+        <w:t xml:space="preserve"> Ability to </w:t>
+      </w:r>
+      <w:r>
+        <w:rPr>
+          <w:rFonts w:eastAsia="Calibri" w:cstheme="minorHAnsi"/>
+          <w:color w:val="000000"/>
+          <w:sz w:val="24"/>
+          <w:szCs w:val="24"/>
+        </w:rPr>
+        <w:t>update the</w:t>
+      </w:r>
+      <w:r>
+        <w:rPr>
+          <w:rFonts w:eastAsia="Calibri" w:cstheme="minorHAnsi"/>
+          <w:color w:val="000000"/>
+          <w:sz w:val="24"/>
+          <w:szCs w:val="24"/>
+        </w:rPr>
+        <w:t xml:space="preserve"> description of an</w:t>
+      </w:r>
+      <w:r>
+        <w:rPr>
+          <w:rFonts w:eastAsia="Calibri" w:cstheme="minorHAnsi"/>
+          <w:color w:val="000000"/>
+          <w:sz w:val="24"/>
+          <w:szCs w:val="24"/>
+        </w:rPr>
+        <w:t xml:space="preserve"> existing product</w:t>
+      </w:r>
+    </w:p>
+    <w:p>
+      <w:pPr>
+        <w:spacing w:after="200" w:line="276" w:lineRule="auto"/>
+        <w:rPr>
+          <w:rFonts w:eastAsia="Calibri" w:cstheme="minorHAnsi"/>
+          <w:color w:val="000000"/>
+          <w:sz w:val="24"/>
+          <w:szCs w:val="24"/>
+        </w:rPr>
+      </w:pPr>
+      <w:r>
+        <w:rPr>
+          <w:rFonts w:eastAsia="Calibri" w:cstheme="minorHAnsi"/>
+          <w:color w:val="000000"/>
+          <w:sz w:val="24"/>
+          <w:szCs w:val="24"/>
+        </w:rPr>
+        <w:tab/>
+        <w:t>4.2.2.</w:t>
+      </w:r>
+      <w:r>
+        <w:rPr>
+          <w:rFonts w:eastAsia="Calibri" w:cstheme="minorHAnsi"/>
+          <w:color w:val="000000"/>
+          <w:sz w:val="24"/>
+          <w:szCs w:val="24"/>
+        </w:rPr>
         <w:t>5</w:t>
       </w:r>
       <w:r>
@@ -4937,19 +5003,69 @@
           <w:sz w:val="24"/>
           <w:szCs w:val="24"/>
         </w:rPr>
-        <w:t xml:space="preserve"> Ability to define a Max Bid pric</w:t>
+        <w:t xml:space="preserve"> Ability to define a Max Bid price (Optional) (for buyers to buy instantly at a                                         fixed price)</w:t>
+      </w:r>
+    </w:p>
+    <w:p>
+      <w:pPr>
+        <w:spacing w:after="200" w:line="276" w:lineRule="auto"/>
+        <w:rPr>
+          <w:rFonts w:eastAsia="Calibri" w:cstheme="minorHAnsi"/>
+          <w:color w:val="000000"/>
+          <w:sz w:val="24"/>
+          <w:szCs w:val="24"/>
+        </w:rPr>
+      </w:pPr>
+      <w:r>
+        <w:rPr>
+          <w:rFonts w:eastAsia="Calibri" w:cstheme="minorHAnsi"/>
+          <w:color w:val="000000"/>
+          <w:sz w:val="24"/>
+          <w:szCs w:val="24"/>
+        </w:rPr>
+        <w:lastRenderedPageBreak/>
+        <w:tab/>
       </w:r>
       <w:bookmarkStart w:id="11" w:name="_GoBack"/>
+      <w:r>
+        <w:rPr>
+          <w:rFonts w:eastAsia="Calibri" w:cstheme="minorHAnsi"/>
+          <w:color w:val="000000"/>
+          <w:sz w:val="24"/>
+          <w:szCs w:val="24"/>
+        </w:rPr>
+        <w:t xml:space="preserve">4.2.2.6 </w:t>
+      </w:r>
+      <w:r>
+        <w:rPr>
+          <w:rFonts w:eastAsia="Calibri" w:cstheme="minorHAnsi"/>
+          <w:color w:val="000000"/>
+          <w:sz w:val="24"/>
+          <w:szCs w:val="24"/>
+        </w:rPr>
+        <w:t xml:space="preserve">Ability to </w:t>
+      </w:r>
+      <w:r>
+        <w:rPr>
+          <w:rFonts w:eastAsia="Calibri" w:cstheme="minorHAnsi"/>
+          <w:color w:val="000000"/>
+          <w:sz w:val="24"/>
+          <w:szCs w:val="24"/>
+        </w:rPr>
+        <w:t>delete a product</w:t>
+      </w:r>
       <w:bookmarkEnd w:id="11"/>
-      <w:r>
-        <w:rPr>
-          <w:rFonts w:eastAsia="Calibri" w:cstheme="minorHAnsi"/>
-          <w:color w:val="000000"/>
-          <w:sz w:val="24"/>
-          <w:szCs w:val="24"/>
-        </w:rPr>
-        <w:t>e (Optional) (for buyers to buy instantly at a                                         fixed price)</w:t>
-      </w:r>
+    </w:p>
+    <w:p>
+      <w:pPr>
+        <w:spacing w:after="200" w:line="276" w:lineRule="auto"/>
+        <w:rPr>
+          <w:rFonts w:eastAsia="Calibri" w:cstheme="minorHAnsi"/>
+          <w:color w:val="000000"/>
+          <w:sz w:val="24"/>
+          <w:szCs w:val="24"/>
+        </w:rPr>
+      </w:pPr>
     </w:p>
     <w:p>
       <w:pPr>
@@ -4967,7 +5083,6 @@
           <w:b/>
           <w:bCs/>
         </w:rPr>
-        <w:lastRenderedPageBreak/>
         <w:t xml:space="preserve">4.2.3 </w:t>
       </w:r>
       <w:r>
@@ -6992,6 +7107,7 @@
           <w:sz w:val="24"/>
           <w:szCs w:val="24"/>
         </w:rPr>
+        <w:lastRenderedPageBreak/>
         <w:tab/>
         <w:t>Provides customers with efficien</w:t>
       </w:r>
@@ -7049,7 +7165,6 @@
           <w:sz w:val="24"/>
           <w:szCs w:val="24"/>
         </w:rPr>
-        <w:lastRenderedPageBreak/>
         <w:t>A medium to manage and moderate ad revenues and ad types to be displayed in a campaign</w:t>
       </w:r>
     </w:p>
@@ -9937,7 +10052,7 @@
 </file>
 
 <file path=customXml/itemProps1.xml><?xml version="1.0" encoding="utf-8"?>
-<ds:datastoreItem xmlns:ds="http://schemas.openxmlformats.org/officeDocument/2006/customXml" ds:itemID="{7A917C16-818E-49AA-9CEA-2E9DF3218DD0}">
+<ds:datastoreItem xmlns:ds="http://schemas.openxmlformats.org/officeDocument/2006/customXml" ds:itemID="{D36A1148-207B-4A7C-BBE1-0AEAF9B280C6}">
   <ds:schemaRefs>
     <ds:schemaRef ds:uri="http://schemas.openxmlformats.org/officeDocument/2006/bibliography"/>
   </ds:schemaRefs>

</xml_diff>